<commit_message>
atualização ppt e doc layout
</commit_message>
<xml_diff>
--- a/Documentação/Layout de Arquitetura.docx
+++ b/Documentação/Layout de Arquitetura.docx
@@ -35,7 +35,7 @@
         <w:t>2</w:t>
       </w:r>
       <w:r>
-        <w:t>7</w:t>
+        <w:t>3</w:t>
       </w:r>
     </w:p>
     <w:tbl>
@@ -193,7 +193,7 @@
           </w:tcPr>
           <w:p>
             <w:r>
-              <w:t>Ano de referência</w:t>
+              <w:t>Data</w:t>
             </w:r>
           </w:p>
         </w:tc>
@@ -203,10 +203,10 @@
           </w:tcPr>
           <w:p>
             <w:r>
-              <w:t>00</w:t>
-            </w:r>
-            <w:r>
-              <w:t>4</w:t>
+              <w:t>0</w:t>
+            </w:r>
+            <w:r>
+              <w:t>19</w:t>
             </w:r>
           </w:p>
         </w:tc>
@@ -216,16 +216,19 @@
           </w:tcPr>
           <w:p>
             <w:r>
-              <w:t>00</w:t>
+              <w:t>0</w:t>
+            </w:r>
+            <w:r>
+              <w:t>0</w:t>
             </w:r>
             <w:r>
               <w:t>3</w:t>
             </w:r>
             <w:r>
-              <w:t>-0</w:t>
-            </w:r>
-            <w:r>
-              <w:t>07</w:t>
+              <w:t>-02</w:t>
+            </w:r>
+            <w:r>
+              <w:t>1</w:t>
             </w:r>
           </w:p>
         </w:tc>
@@ -235,7 +238,7 @@
           </w:tcPr>
           <w:p>
             <w:r>
-              <w:t>N</w:t>
+              <w:t>A</w:t>
             </w:r>
           </w:p>
         </w:tc>
@@ -245,10 +248,13 @@
           </w:tcPr>
           <w:p>
             <w:r>
-              <w:t>Indica o ano a qual o arquivo se refere</w:t>
-            </w:r>
-            <w:r>
-              <w:t>, no formato “yyyy”</w:t>
+              <w:t xml:space="preserve">Data </w:t>
+            </w:r>
+            <w:r>
+              <w:t>e hora em que o arquivo foi gerado</w:t>
+            </w:r>
+            <w:r>
+              <w:t>, no formato “dd-MM-yyyy HH:mm:ss”</w:t>
             </w:r>
           </w:p>
         </w:tc>
@@ -270,7 +276,7 @@
           </w:tcPr>
           <w:p>
             <w:r>
-              <w:t>Data</w:t>
+              <w:t>Versão do Layout</w:t>
             </w:r>
           </w:p>
         </w:tc>
@@ -280,109 +286,35 @@
           </w:tcPr>
           <w:p>
             <w:r>
+              <w:t>00</w:t>
+            </w:r>
+            <w:r>
+              <w:t>2</w:t>
+            </w:r>
+          </w:p>
+        </w:tc>
+        <w:tc>
+          <w:tcPr>
+            <w:tcW w:w="1305" w:type="dxa"/>
+          </w:tcPr>
+          <w:p>
+            <w:r>
               <w:t>0</w:t>
             </w:r>
             <w:r>
-              <w:t>19</w:t>
-            </w:r>
-          </w:p>
-        </w:tc>
-        <w:tc>
-          <w:tcPr>
-            <w:tcW w:w="1305" w:type="dxa"/>
-          </w:tcPr>
-          <w:p>
-            <w:r>
-              <w:t>0</w:t>
-            </w:r>
-            <w:r>
-              <w:t>08</w:t>
-            </w:r>
-            <w:r>
-              <w:t>-02</w:t>
-            </w:r>
-            <w:r>
-              <w:t>7</w:t>
-            </w:r>
-          </w:p>
-        </w:tc>
-        <w:tc>
-          <w:tcPr>
-            <w:tcW w:w="1323" w:type="dxa"/>
-          </w:tcPr>
-          <w:p>
-            <w:r>
-              <w:t>A</w:t>
-            </w:r>
-          </w:p>
-        </w:tc>
-        <w:tc>
-          <w:tcPr>
-            <w:tcW w:w="1403" w:type="dxa"/>
-          </w:tcPr>
-          <w:p>
-            <w:r>
-              <w:t xml:space="preserve">Data </w:t>
-            </w:r>
-            <w:r>
-              <w:t>e hora em que o arquivo foi gerado</w:t>
-            </w:r>
-            <w:r>
-              <w:t>, no formato “dd-MM-yyyy HH:mm:ss”</w:t>
-            </w:r>
-          </w:p>
-        </w:tc>
-      </w:tr>
-      <w:tr>
-        <w:tc>
-          <w:tcPr>
-            <w:tcW w:w="1317" w:type="dxa"/>
-          </w:tcPr>
-          <w:p>
-            <w:r>
-              <w:t>4</w:t>
-            </w:r>
-          </w:p>
-        </w:tc>
-        <w:tc>
-          <w:tcPr>
-            <w:tcW w:w="1806" w:type="dxa"/>
-          </w:tcPr>
-          <w:p>
-            <w:r>
-              <w:t>Versão do Layout</w:t>
-            </w:r>
-          </w:p>
-        </w:tc>
-        <w:tc>
-          <w:tcPr>
-            <w:tcW w:w="1340" w:type="dxa"/>
-          </w:tcPr>
-          <w:p>
-            <w:r>
-              <w:t>00</w:t>
-            </w:r>
-            <w:r>
               <w:t>2</w:t>
             </w:r>
-          </w:p>
-        </w:tc>
-        <w:tc>
-          <w:tcPr>
-            <w:tcW w:w="1305" w:type="dxa"/>
-          </w:tcPr>
-          <w:p>
-            <w:r>
-              <w:t>0</w:t>
-            </w:r>
-            <w:r>
-              <w:t>27</w:t>
+            <w:r>
+              <w:t>2</w:t>
             </w:r>
             <w:r>
               <w:t>-0</w:t>
             </w:r>
             <w:r>
-              <w:t>29</w:t>
+              <w:t>2</w:t>
+            </w:r>
+            <w:r>
+              <w:t>3</w:t>
             </w:r>
           </w:p>
         </w:tc>
@@ -439,7 +371,7 @@
         <w:t xml:space="preserve"> </w:t>
       </w:r>
       <w:r>
-        <w:t>233</w:t>
+        <w:t>117</w:t>
       </w:r>
     </w:p>
     <w:tbl>
@@ -598,6 +530,9 @@
           </w:tcPr>
           <w:p>
             <w:r>
+              <w:t xml:space="preserve">Nome do </w:t>
+            </w:r>
+            <w:r>
               <w:t>Jogador</w:t>
             </w:r>
           </w:p>
@@ -608,26 +543,23 @@
           </w:tcPr>
           <w:p>
             <w:r>
-              <w:t>004</w:t>
-            </w:r>
-          </w:p>
-        </w:tc>
-        <w:tc>
-          <w:tcPr>
-            <w:tcW w:w="1416" w:type="dxa"/>
-          </w:tcPr>
-          <w:p>
-            <w:r>
               <w:t>0</w:t>
             </w:r>
             <w:r>
-              <w:t>03</w:t>
-            </w:r>
-            <w:r>
-              <w:t>-0</w:t>
-            </w:r>
-            <w:r>
-              <w:t>07</w:t>
+              <w:t>25</w:t>
+            </w:r>
+          </w:p>
+        </w:tc>
+        <w:tc>
+          <w:tcPr>
+            <w:tcW w:w="1416" w:type="dxa"/>
+          </w:tcPr>
+          <w:p>
+            <w:r>
+              <w:t>003-0</w:t>
+            </w:r>
+            <w:r>
+              <w:t>27</w:t>
             </w:r>
           </w:p>
         </w:tc>
@@ -647,7 +579,7 @@
           </w:tcPr>
           <w:p>
             <w:r>
-              <w:t>Número identificador do jogador</w:t>
+              <w:t>Nome do jogador</w:t>
             </w:r>
           </w:p>
         </w:tc>
@@ -669,10 +601,10 @@
           </w:tcPr>
           <w:p>
             <w:r>
-              <w:t xml:space="preserve">Nome do </w:t>
-            </w:r>
-            <w:r>
-              <w:t>Jogador</w:t>
+              <w:t>Nome d</w:t>
+            </w:r>
+            <w:r>
+              <w:t>e usuário do Jogador</w:t>
             </w:r>
           </w:p>
         </w:tc>
@@ -685,7 +617,7 @@
               <w:t>0</w:t>
             </w:r>
             <w:r>
-              <w:t>60</w:t>
+              <w:t>25</w:t>
             </w:r>
           </w:p>
         </w:tc>
@@ -698,13 +630,16 @@
               <w:t>0</w:t>
             </w:r>
             <w:r>
-              <w:t>08</w:t>
+              <w:t>2</w:t>
+            </w:r>
+            <w:r>
+              <w:t>8</w:t>
             </w:r>
             <w:r>
               <w:t>-0</w:t>
             </w:r>
             <w:r>
-              <w:t>68</w:t>
+              <w:t>52</w:t>
             </w:r>
           </w:p>
         </w:tc>
@@ -724,10 +659,13 @@
           </w:tcPr>
           <w:p>
             <w:r>
-              <w:t>Nome</w:t>
-            </w:r>
-            <w:r>
-              <w:t xml:space="preserve"> do jogador</w:t>
+              <w:t xml:space="preserve">Nome </w:t>
+            </w:r>
+            <w:r>
+              <w:t xml:space="preserve">de usuário </w:t>
+            </w:r>
+            <w:r>
+              <w:t>do jogador</w:t>
             </w:r>
           </w:p>
         </w:tc>
@@ -749,17 +687,10 @@
           </w:tcPr>
           <w:p>
             <w:r>
-              <w:t>Equipe</w:t>
-            </w:r>
-          </w:p>
-        </w:tc>
-        <w:tc>
-          <w:tcPr>
-            <w:tcW w:w="1416" w:type="dxa"/>
-          </w:tcPr>
-          <w:p>
-            <w:r>
-              <w:t>004</w:t>
+              <w:t>E</w:t>
+            </w:r>
+            <w:r>
+              <w:t>mail</w:t>
             </w:r>
           </w:p>
         </w:tc>
@@ -772,13 +703,26 @@
               <w:t>0</w:t>
             </w:r>
             <w:r>
-              <w:t>68</w:t>
+              <w:t>35</w:t>
+            </w:r>
+          </w:p>
+        </w:tc>
+        <w:tc>
+          <w:tcPr>
+            <w:tcW w:w="1416" w:type="dxa"/>
+          </w:tcPr>
+          <w:p>
+            <w:r>
+              <w:t>0</w:t>
+            </w:r>
+            <w:r>
+              <w:t>53</w:t>
             </w:r>
             <w:r>
               <w:t>-0</w:t>
             </w:r>
             <w:r>
-              <w:t>72</w:t>
+              <w:t>87</w:t>
             </w:r>
           </w:p>
         </w:tc>
@@ -798,10 +742,7 @@
           </w:tcPr>
           <w:p>
             <w:r>
-              <w:t>Número identificador</w:t>
-            </w:r>
-            <w:r>
-              <w:t xml:space="preserve"> da equipe que o jogador representou</w:t>
+              <w:t>Email do jogador</w:t>
             </w:r>
           </w:p>
         </w:tc>
@@ -823,20 +764,7 @@
           </w:tcPr>
           <w:p>
             <w:r>
-              <w:t xml:space="preserve">Nome da </w:t>
-            </w:r>
-            <w:r>
-              <w:t>Equipe</w:t>
-            </w:r>
-          </w:p>
-        </w:tc>
-        <w:tc>
-          <w:tcPr>
-            <w:tcW w:w="1416" w:type="dxa"/>
-          </w:tcPr>
-          <w:p>
-            <w:r>
-              <w:t>020</w:t>
+              <w:t xml:space="preserve">Jogo </w:t>
             </w:r>
           </w:p>
         </w:tc>
@@ -849,13 +777,26 @@
               <w:t>0</w:t>
             </w:r>
             <w:r>
-              <w:t>73</w:t>
-            </w:r>
-            <w:r>
-              <w:t>-0</w:t>
-            </w:r>
-            <w:r>
-              <w:t>93</w:t>
+              <w:t>15</w:t>
+            </w:r>
+          </w:p>
+        </w:tc>
+        <w:tc>
+          <w:tcPr>
+            <w:tcW w:w="1416" w:type="dxa"/>
+          </w:tcPr>
+          <w:p>
+            <w:r>
+              <w:t>0</w:t>
+            </w:r>
+            <w:r>
+              <w:t>88</w:t>
+            </w:r>
+            <w:r>
+              <w:t>-</w:t>
+            </w:r>
+            <w:r>
+              <w:t>102</w:t>
             </w:r>
           </w:p>
         </w:tc>
@@ -875,7 +816,7 @@
           </w:tcPr>
           <w:p>
             <w:r>
-              <w:t>Nome da equipe que o jogador representou</w:t>
+              <w:t>Jogo que o usuário gosta</w:t>
             </w:r>
           </w:p>
         </w:tc>
@@ -887,7 +828,6 @@
           </w:tcPr>
           <w:p>
             <w:r>
-              <w:lastRenderedPageBreak/>
               <w:t>6</w:t>
             </w:r>
           </w:p>
@@ -898,17 +838,10 @@
           </w:tcPr>
           <w:p>
             <w:r>
-              <w:t>Partida</w:t>
-            </w:r>
-          </w:p>
-        </w:tc>
-        <w:tc>
-          <w:tcPr>
-            <w:tcW w:w="1416" w:type="dxa"/>
-          </w:tcPr>
-          <w:p>
-            <w:r>
-              <w:t>004</w:t>
+              <w:t>P</w:t>
+            </w:r>
+            <w:r>
+              <w:t>osição</w:t>
             </w:r>
           </w:p>
         </w:tc>
@@ -921,13 +854,29 @@
               <w:t>0</w:t>
             </w:r>
             <w:r>
-              <w:t>93</w:t>
-            </w:r>
-            <w:r>
-              <w:t>-0</w:t>
-            </w:r>
-            <w:r>
-              <w:t>97</w:t>
+              <w:t>15</w:t>
+            </w:r>
+          </w:p>
+        </w:tc>
+        <w:tc>
+          <w:tcPr>
+            <w:tcW w:w="1416" w:type="dxa"/>
+          </w:tcPr>
+          <w:p>
+            <w:r>
+              <w:t>10</w:t>
+            </w:r>
+            <w:r>
+              <w:t>3</w:t>
+            </w:r>
+            <w:r>
+              <w:t>-</w:t>
+            </w:r>
+            <w:r>
+              <w:t>11</w:t>
+            </w:r>
+            <w:r>
+              <w:t>7</w:t>
             </w:r>
           </w:p>
         </w:tc>
@@ -947,237 +896,16 @@
           </w:tcPr>
           <w:p>
             <w:r>
-              <w:t>Número identificador da partida</w:t>
-            </w:r>
-          </w:p>
-        </w:tc>
-      </w:tr>
-      <w:tr>
-        <w:tc>
-          <w:tcPr>
-            <w:tcW w:w="1415" w:type="dxa"/>
-          </w:tcPr>
-          <w:p>
-            <w:r>
-              <w:t>7</w:t>
-            </w:r>
-          </w:p>
-        </w:tc>
-        <w:tc>
-          <w:tcPr>
-            <w:tcW w:w="1415" w:type="dxa"/>
-          </w:tcPr>
-          <w:p>
-            <w:r>
-              <w:t>Data/hora</w:t>
-            </w:r>
-          </w:p>
-        </w:tc>
-        <w:tc>
-          <w:tcPr>
-            <w:tcW w:w="1416" w:type="dxa"/>
-          </w:tcPr>
-          <w:p>
-            <w:r>
-              <w:t>0</w:t>
-            </w:r>
-            <w:r>
-              <w:t>19</w:t>
-            </w:r>
-          </w:p>
-        </w:tc>
-        <w:tc>
-          <w:tcPr>
-            <w:tcW w:w="1416" w:type="dxa"/>
-          </w:tcPr>
-          <w:p>
-            <w:r>
-              <w:t>098</w:t>
-            </w:r>
-            <w:r>
-              <w:t>-</w:t>
-            </w:r>
-            <w:r>
-              <w:t>1</w:t>
-            </w:r>
-            <w:r>
-              <w:t>17</w:t>
-            </w:r>
-          </w:p>
-        </w:tc>
-        <w:tc>
-          <w:tcPr>
-            <w:tcW w:w="1416" w:type="dxa"/>
-          </w:tcPr>
-          <w:p>
-            <w:r>
-              <w:t>A</w:t>
-            </w:r>
-          </w:p>
-        </w:tc>
-        <w:tc>
-          <w:tcPr>
-            <w:tcW w:w="1416" w:type="dxa"/>
-          </w:tcPr>
-          <w:p>
-            <w:r>
-              <w:t>Data e hora da partida</w:t>
-            </w:r>
-          </w:p>
-        </w:tc>
-      </w:tr>
-      <w:tr>
-        <w:trPr>
-          <w:trHeight w:val="693"/>
-        </w:trPr>
-        <w:tc>
-          <w:tcPr>
-            <w:tcW w:w="1415" w:type="dxa"/>
-          </w:tcPr>
-          <w:p>
-            <w:r>
-              <w:t>8</w:t>
-            </w:r>
-          </w:p>
-        </w:tc>
-        <w:tc>
-          <w:tcPr>
-            <w:tcW w:w="1415" w:type="dxa"/>
-          </w:tcPr>
-          <w:p>
-            <w:r>
-              <w:t>Jogo</w:t>
-            </w:r>
-          </w:p>
-        </w:tc>
-        <w:tc>
-          <w:tcPr>
-            <w:tcW w:w="1416" w:type="dxa"/>
-          </w:tcPr>
-          <w:p>
-            <w:r>
-              <w:t>100</w:t>
-            </w:r>
-          </w:p>
-        </w:tc>
-        <w:tc>
-          <w:tcPr>
-            <w:tcW w:w="1416" w:type="dxa"/>
-          </w:tcPr>
-          <w:p>
-            <w:r>
-              <w:t>11</w:t>
-            </w:r>
-            <w:r>
-              <w:t>8</w:t>
-            </w:r>
-            <w:r>
-              <w:t>-</w:t>
-            </w:r>
-            <w:r>
-              <w:t>21</w:t>
-            </w:r>
-            <w:r>
-              <w:t>8</w:t>
-            </w:r>
-          </w:p>
-        </w:tc>
-        <w:tc>
-          <w:tcPr>
-            <w:tcW w:w="1416" w:type="dxa"/>
-          </w:tcPr>
-          <w:p>
-            <w:r>
-              <w:t>A</w:t>
-            </w:r>
-          </w:p>
-        </w:tc>
-        <w:tc>
-          <w:tcPr>
-            <w:tcW w:w="1416" w:type="dxa"/>
-          </w:tcPr>
-          <w:p>
-            <w:r>
-              <w:t>Nome do jogo selecionado para a partida</w:t>
-            </w:r>
-          </w:p>
-        </w:tc>
-      </w:tr>
-      <w:tr>
-        <w:trPr>
-          <w:trHeight w:val="693"/>
-        </w:trPr>
-        <w:tc>
-          <w:tcPr>
-            <w:tcW w:w="1415" w:type="dxa"/>
-          </w:tcPr>
-          <w:p>
-            <w:r>
-              <w:t>9</w:t>
-            </w:r>
-          </w:p>
-        </w:tc>
-        <w:tc>
-          <w:tcPr>
-            <w:tcW w:w="1415" w:type="dxa"/>
-          </w:tcPr>
-          <w:p>
-            <w:r>
-              <w:t>Posição</w:t>
-            </w:r>
-          </w:p>
-        </w:tc>
-        <w:tc>
-          <w:tcPr>
-            <w:tcW w:w="1416" w:type="dxa"/>
-          </w:tcPr>
-          <w:p>
-            <w:r>
-              <w:t>20</w:t>
-            </w:r>
-          </w:p>
-        </w:tc>
-        <w:tc>
-          <w:tcPr>
-            <w:tcW w:w="1416" w:type="dxa"/>
-          </w:tcPr>
-          <w:p>
-            <w:r>
-              <w:t>21</w:t>
-            </w:r>
-            <w:r>
-              <w:t>9</w:t>
-            </w:r>
-            <w:r>
-              <w:t>-23</w:t>
-            </w:r>
-            <w:r>
-              <w:t>9</w:t>
-            </w:r>
-          </w:p>
-        </w:tc>
-        <w:tc>
-          <w:tcPr>
-            <w:tcW w:w="1416" w:type="dxa"/>
-          </w:tcPr>
-          <w:p>
-            <w:r>
-              <w:t>A</w:t>
-            </w:r>
-          </w:p>
-        </w:tc>
-        <w:tc>
-          <w:tcPr>
-            <w:tcW w:w="1416" w:type="dxa"/>
-          </w:tcPr>
-          <w:p>
-            <w:r>
-              <w:t>Nome da posição que o jogador atuou</w:t>
+              <w:t>Posição em que o usuário joga</w:t>
             </w:r>
           </w:p>
         </w:tc>
       </w:tr>
     </w:tbl>
+    <w:p/>
+    <w:p/>
+    <w:p/>
+    <w:p/>
     <w:p/>
     <w:p>
       <w:pPr>
@@ -1191,6 +919,7 @@
           <w:b/>
           <w:sz w:val="32"/>
         </w:rPr>
+        <w:lastRenderedPageBreak/>
         <w:t>Trailer</w:t>
       </w:r>
     </w:p>
@@ -1388,7 +1117,10 @@
           </w:tcPr>
           <w:p>
             <w:r>
-              <w:t>003-014</w:t>
+              <w:t>003-01</w:t>
+            </w:r>
+            <w:r>
+              <w:t>3</w:t>
             </w:r>
           </w:p>
         </w:tc>

</xml_diff>